<commit_message>
Check Aashu_paper_stuff in summary folder for result
</commit_message>
<xml_diff>
--- a/PaperSummary/Aashu_Paper_Stuff.docx
+++ b/PaperSummary/Aashu_Paper_Stuff.docx
@@ -150,6 +150,205 @@
       </w:pPr>
       <w:r>
         <w:rPr/>
+        <w:t>Results:</w:t>
+      </w:r>
+    </w:p>
+    <w:p>
+      <w:pPr>
+        <w:pStyle w:val="style0"/>
+        <w:rPr/>
+      </w:pPr>
+      <w:r>
+        <w:rPr/>
+        <w:t>The Average number of Authors per paper show an increasing trend each year. This supports the theory that more authors are trying to collaborate and co-author research. This trend is seen irrespective of the the Tier in which the paper is presented.</w:t>
+        <w:drawing>
+          <wp:anchor allowOverlap="1" behindDoc="0" distB="0" distL="0" distR="0" distT="0" layoutInCell="1" locked="0" relativeHeight="0" simplePos="0">
+            <wp:simplePos x="0" y="0"/>
+            <wp:positionH relativeFrom="column">
+              <wp:posOffset>165735</wp:posOffset>
+            </wp:positionH>
+            <wp:positionV relativeFrom="paragraph">
+              <wp:posOffset>2066290</wp:posOffset>
+            </wp:positionV>
+            <wp:extent cx="2591435" cy="1901190"/>
+            <wp:effectExtent b="0" l="0" r="0" t="0"/>
+            <wp:wrapSquare wrapText="largest"/>
+            <wp:docPr descr="" id="0" name="Picture"/>
+            <wp:cNvGraphicFramePr>
+              <a:graphicFrameLocks xmlns:a="http://schemas.openxmlformats.org/drawingml/2006/main" noChangeAspect="1"/>
+            </wp:cNvGraphicFramePr>
+            <a:graphic xmlns:a="http://schemas.openxmlformats.org/drawingml/2006/main">
+              <a:graphicData uri="http://schemas.openxmlformats.org/drawingml/2006/picture">
+                <pic:pic xmlns:pic="http://schemas.openxmlformats.org/drawingml/2006/picture">
+                  <pic:nvPicPr>
+                    <pic:cNvPr descr="" id="0" name="Picture"/>
+                    <pic:cNvPicPr>
+                      <a:picLocks noChangeArrowheads="1" noChangeAspect="1"/>
+                    </pic:cNvPicPr>
+                  </pic:nvPicPr>
+                  <pic:blipFill>
+                    <a:blip r:embed="rId2"/>
+                    <a:srcRect/>
+                    <a:stretch>
+                      <a:fillRect/>
+                    </a:stretch>
+                  </pic:blipFill>
+                  <pic:spPr bwMode="auto">
+                    <a:xfrm>
+                      <a:off x="0" y="0"/>
+                      <a:ext cx="2591435" cy="1901190"/>
+                    </a:xfrm>
+                    <a:prstGeom prst="rect">
+                      <a:avLst/>
+                    </a:prstGeom>
+                    <a:noFill/>
+                    <a:ln w="9525">
+                      <a:noFill/>
+                      <a:miter lim="800000"/>
+                      <a:headEnd/>
+                      <a:tailEnd/>
+                    </a:ln>
+                  </pic:spPr>
+                </pic:pic>
+              </a:graphicData>
+            </a:graphic>
+          </wp:anchor>
+        </w:drawing>
+        <w:drawing>
+          <wp:anchor allowOverlap="1" behindDoc="0" distB="0" distL="0" distR="0" distT="0" layoutInCell="1" locked="0" relativeHeight="1" simplePos="0">
+            <wp:simplePos x="0" y="0"/>
+            <wp:positionH relativeFrom="column">
+              <wp:posOffset>22860</wp:posOffset>
+            </wp:positionH>
+            <wp:positionV relativeFrom="paragraph">
+              <wp:posOffset>133350</wp:posOffset>
+            </wp:positionV>
+            <wp:extent cx="2734310" cy="1933575"/>
+            <wp:effectExtent b="0" l="0" r="0" t="0"/>
+            <wp:wrapSquare wrapText="largest"/>
+            <wp:docPr descr="" id="1" name="Picture"/>
+            <wp:cNvGraphicFramePr>
+              <a:graphicFrameLocks xmlns:a="http://schemas.openxmlformats.org/drawingml/2006/main" noChangeAspect="1"/>
+            </wp:cNvGraphicFramePr>
+            <a:graphic xmlns:a="http://schemas.openxmlformats.org/drawingml/2006/main">
+              <a:graphicData uri="http://schemas.openxmlformats.org/drawingml/2006/picture">
+                <pic:pic xmlns:pic="http://schemas.openxmlformats.org/drawingml/2006/picture">
+                  <pic:nvPicPr>
+                    <pic:cNvPr descr="" id="1" name="Picture"/>
+                    <pic:cNvPicPr>
+                      <a:picLocks noChangeArrowheads="1" noChangeAspect="1"/>
+                    </pic:cNvPicPr>
+                  </pic:nvPicPr>
+                  <pic:blipFill>
+                    <a:blip r:embed="rId3"/>
+                    <a:srcRect/>
+                    <a:stretch>
+                      <a:fillRect/>
+                    </a:stretch>
+                  </pic:blipFill>
+                  <pic:spPr bwMode="auto">
+                    <a:xfrm>
+                      <a:off x="0" y="0"/>
+                      <a:ext cx="2734310" cy="1933575"/>
+                    </a:xfrm>
+                    <a:prstGeom prst="rect">
+                      <a:avLst/>
+                    </a:prstGeom>
+                    <a:noFill/>
+                    <a:ln w="9525">
+                      <a:noFill/>
+                      <a:miter lim="800000"/>
+                      <a:headEnd/>
+                      <a:tailEnd/>
+                    </a:ln>
+                  </pic:spPr>
+                </pic:pic>
+              </a:graphicData>
+            </a:graphic>
+          </wp:anchor>
+        </w:drawing>
+      </w:r>
+    </w:p>
+    <w:p>
+      <w:pPr>
+        <w:pStyle w:val="style0"/>
+        <w:rPr/>
+      </w:pPr>
+      <w:r>
+        <w:rPr/>
+      </w:r>
+    </w:p>
+    <w:p>
+      <w:pPr>
+        <w:pStyle w:val="style0"/>
+        <w:rPr/>
+      </w:pPr>
+      <w:r>
+        <w:rPr/>
+      </w:r>
+    </w:p>
+    <w:p>
+      <w:pPr>
+        <w:pStyle w:val="style0"/>
+        <w:rPr/>
+      </w:pPr>
+      <w:r>
+        <w:rPr/>
+      </w:r>
+    </w:p>
+    <w:p>
+      <w:pPr>
+        <w:pStyle w:val="style0"/>
+        <w:rPr/>
+      </w:pPr>
+      <w:r>
+        <w:rPr/>
+      </w:r>
+    </w:p>
+    <w:p>
+      <w:pPr>
+        <w:pStyle w:val="style0"/>
+        <w:rPr/>
+      </w:pPr>
+      <w:r>
+        <w:rPr/>
+      </w:r>
+    </w:p>
+    <w:p>
+      <w:pPr>
+        <w:pStyle w:val="style0"/>
+        <w:rPr/>
+      </w:pPr>
+      <w:r>
+        <w:rPr/>
+      </w:r>
+    </w:p>
+    <w:p>
+      <w:pPr>
+        <w:pStyle w:val="style0"/>
+        <w:rPr/>
+      </w:pPr>
+      <w:r>
+        <w:rPr/>
+      </w:r>
+    </w:p>
+    <w:p>
+      <w:pPr>
+        <w:pStyle w:val="style0"/>
+        <w:rPr/>
+      </w:pPr>
+      <w:r>
+        <w:rPr/>
+      </w:r>
+    </w:p>
+    <w:p>
+      <w:pPr>
+        <w:pStyle w:val="style0"/>
+        <w:rPr/>
+      </w:pPr>
+      <w:r>
+        <w:rPr/>
+        <w:t>The number of papers presented over the years have been on a high rise as well. Interesting to see here that the top two tier conferences have a better increase in the number of papers presented over the years. This is not because there are more conferences in the top two tiers. As a matter of fact, both the tiers combined have lesser conferences than the bottom two tiers. This shows that more papers are being presented at flagship and renowned conferences.</w:t>
       </w:r>
     </w:p>
     <w:sectPr>
@@ -470,10 +669,24 @@
       <w:rFonts w:cs="OpenSymbol"/>
     </w:rPr>
   </w:style>
-  <w:style w:styleId="style18" w:type="paragraph">
+  <w:style w:styleId="style18" w:type="character">
+    <w:name w:val="ListLabel 3"/>
+    <w:next w:val="style18"/>
+    <w:rPr>
+      <w:rFonts w:cs="Symbol"/>
+    </w:rPr>
+  </w:style>
+  <w:style w:styleId="style19" w:type="character">
+    <w:name w:val="ListLabel 4"/>
+    <w:next w:val="style19"/>
+    <w:rPr>
+      <w:rFonts w:cs="OpenSymbol"/>
+    </w:rPr>
+  </w:style>
+  <w:style w:styleId="style20" w:type="paragraph">
     <w:name w:val="Heading"/>
     <w:basedOn w:val="style0"/>
-    <w:next w:val="style19"/>
+    <w:next w:val="style21"/>
     <w:pPr>
       <w:keepNext/>
       <w:spacing w:after="120" w:before="240"/>
@@ -485,29 +698,29 @@
       <w:szCs w:val="28"/>
     </w:rPr>
   </w:style>
-  <w:style w:styleId="style19" w:type="paragraph">
+  <w:style w:styleId="style21" w:type="paragraph">
     <w:name w:val="Text Body"/>
     <w:basedOn w:val="style0"/>
-    <w:next w:val="style19"/>
+    <w:next w:val="style21"/>
     <w:pPr>
       <w:spacing w:after="120" w:before="0"/>
       <w:contextualSpacing w:val="false"/>
     </w:pPr>
     <w:rPr/>
   </w:style>
-  <w:style w:styleId="style20" w:type="paragraph">
+  <w:style w:styleId="style22" w:type="paragraph">
     <w:name w:val="List"/>
-    <w:basedOn w:val="style19"/>
-    <w:next w:val="style20"/>
+    <w:basedOn w:val="style21"/>
+    <w:next w:val="style22"/>
     <w:pPr/>
     <w:rPr>
       <w:rFonts w:cs="Lohit Hindi"/>
     </w:rPr>
   </w:style>
-  <w:style w:styleId="style21" w:type="paragraph">
+  <w:style w:styleId="style23" w:type="paragraph">
     <w:name w:val="Caption"/>
     <w:basedOn w:val="style0"/>
-    <w:next w:val="style21"/>
+    <w:next w:val="style23"/>
     <w:pPr>
       <w:suppressLineNumbers/>
       <w:spacing w:after="120" w:before="120"/>
@@ -521,10 +734,10 @@
       <w:szCs w:val="24"/>
     </w:rPr>
   </w:style>
-  <w:style w:styleId="style22" w:type="paragraph">
+  <w:style w:styleId="style24" w:type="paragraph">
     <w:name w:val="Index"/>
     <w:basedOn w:val="style0"/>
-    <w:next w:val="style22"/>
+    <w:next w:val="style24"/>
     <w:pPr>
       <w:suppressLineNumbers/>
     </w:pPr>

</xml_diff>